<commit_message>
K60 PLC parts of FFT Finish
</commit_message>
<xml_diff>
--- a/Project/K60PLC/Mathcode/fixlog.docx
+++ b/Project/K60PLC/Mathcode/fixlog.docx
@@ -47,11 +47,6 @@
       </w:r>
     </w:p>
     <w:p>
-      <w:pPr>
-        <w:rPr>
-          <w:rFonts w:hint="eastAsia"/>
-        </w:rPr>
-      </w:pPr>
       <w:r>
         <w:rPr>
           <w:rFonts w:hint="eastAsia"/>
@@ -149,11 +144,6 @@
     </w:p>
     <w:p/>
     <w:p>
-      <w:pPr>
-        <w:rPr>
-          <w:rFonts w:hint="eastAsia"/>
-        </w:rPr>
-      </w:pPr>
       <w:r>
         <w:rPr>
           <w:rFonts w:hint="eastAsia"/>
@@ -434,11 +424,6 @@
       </w:r>
     </w:p>
     <w:p>
-      <w:pPr>
-        <w:rPr>
-          <w:rFonts w:hint="eastAsia"/>
-        </w:rPr>
-      </w:pPr>
       <w:r>
         <w:t>End(</w:t>
       </w:r>
@@ -559,11 +544,6 @@
       </w:r>
     </w:p>
     <w:p>
-      <w:pPr>
-        <w:rPr>
-          <w:rFonts w:hint="eastAsia"/>
-        </w:rPr>
-      </w:pPr>
       <w:proofErr w:type="spellStart"/>
       <w:r>
         <w:rPr>
@@ -1105,6 +1085,1071 @@
           <w:rFonts w:hint="eastAsia"/>
         </w:rPr>
       </w:pPr>
+    </w:p>
+    <w:p>
+      <w:pPr>
+        <w:jc w:val="left"/>
+      </w:pPr>
+      <w:r>
+        <w:rPr>
+          <w:rFonts w:hint="eastAsia"/>
+        </w:rPr>
+        <w:t>测试</w:t>
+      </w:r>
+      <w:r>
+        <w:t>二</w:t>
+      </w:r>
+      <w:r>
+        <w:rPr>
+          <w:rFonts w:hint="eastAsia"/>
+        </w:rPr>
+        <w:t xml:space="preserve"> </w:t>
+      </w:r>
+      <w:r>
+        <w:rPr>
+          <w:rFonts w:hint="eastAsia"/>
+        </w:rPr>
+        <w:t>加入</w:t>
+      </w:r>
+      <w:r>
+        <w:t>谐波的信号数据采样图形，</w:t>
+      </w:r>
+      <w:r>
+        <w:rPr>
+          <w:rFonts w:hint="eastAsia"/>
+        </w:rPr>
+        <w:t>测试</w:t>
+      </w:r>
+      <w:r>
+        <w:t>公式如下：</w:t>
+      </w:r>
+    </w:p>
+    <w:p>
+      <w:pPr>
+        <w:jc w:val="left"/>
+        <w:rPr>
+          <w:sz w:val="20"/>
+        </w:rPr>
+      </w:pPr>
+      <w:r>
+        <w:rPr>
+          <w:sz w:val="20"/>
+        </w:rPr>
+        <w:t>y = 1.25*</w:t>
+      </w:r>
+      <w:proofErr w:type="gramStart"/>
+      <w:r>
+        <w:rPr>
+          <w:sz w:val="20"/>
+        </w:rPr>
+        <w:t>sin(</w:t>
+      </w:r>
+      <w:proofErr w:type="gramEnd"/>
+      <w:r>
+        <w:rPr>
+          <w:sz w:val="20"/>
+        </w:rPr>
+        <w:t>2*pi*50*t)+0.5*sin(2*pi*100*t+pi)+0.25*sin(2*pi*150*t+1.5*pi)+0.125*sin(2*pi*200*t);</w:t>
+      </w:r>
+    </w:p>
+    <w:p>
+      <w:pPr>
+        <w:jc w:val="left"/>
+        <w:rPr>
+          <w:sz w:val="20"/>
+        </w:rPr>
+      </w:pPr>
+      <w:r>
+        <w:rPr>
+          <w:rFonts w:hint="eastAsia"/>
+          <w:sz w:val="20"/>
+        </w:rPr>
+        <w:t>使用</w:t>
+      </w:r>
+      <w:proofErr w:type="spellStart"/>
+      <w:r>
+        <w:rPr>
+          <w:rFonts w:hint="eastAsia"/>
+          <w:sz w:val="20"/>
+        </w:rPr>
+        <w:t>M</w:t>
+      </w:r>
+      <w:r>
+        <w:rPr>
+          <w:sz w:val="20"/>
+        </w:rPr>
+        <w:t>atlab</w:t>
+      </w:r>
+      <w:proofErr w:type="spellEnd"/>
+      <w:r>
+        <w:rPr>
+          <w:rFonts w:hint="eastAsia"/>
+          <w:sz w:val="20"/>
+        </w:rPr>
+        <w:t>直接</w:t>
+      </w:r>
+      <w:r>
+        <w:rPr>
+          <w:sz w:val="20"/>
+        </w:rPr>
+        <w:t>计算的波形如下图所示：</w:t>
+      </w:r>
+    </w:p>
+    <w:p>
+      <w:pPr>
+        <w:jc w:val="left"/>
+        <w:rPr>
+          <w:sz w:val="20"/>
+        </w:rPr>
+      </w:pPr>
+      <w:r>
+        <w:rPr>
+          <w:noProof/>
+        </w:rPr>
+        <w:drawing>
+          <wp:inline distT="0" distB="0" distL="0" distR="0" wp14:anchorId="338E3EDB" wp14:editId="7E8E20B5">
+            <wp:extent cx="5274310" cy="2752725"/>
+            <wp:effectExtent l="0" t="0" r="2540" b="9525"/>
+            <wp:docPr id="6" name="图片 6"/>
+            <wp:cNvGraphicFramePr>
+              <a:graphicFrameLocks xmlns:a="http://schemas.openxmlformats.org/drawingml/2006/main" noChangeAspect="1"/>
+            </wp:cNvGraphicFramePr>
+            <a:graphic xmlns:a="http://schemas.openxmlformats.org/drawingml/2006/main">
+              <a:graphicData uri="http://schemas.openxmlformats.org/drawingml/2006/picture">
+                <pic:pic xmlns:pic="http://schemas.openxmlformats.org/drawingml/2006/picture">
+                  <pic:nvPicPr>
+                    <pic:cNvPr id="1" name=""/>
+                    <pic:cNvPicPr/>
+                  </pic:nvPicPr>
+                  <pic:blipFill>
+                    <a:blip r:embed="rId7"/>
+                    <a:stretch>
+                      <a:fillRect/>
+                    </a:stretch>
+                  </pic:blipFill>
+                  <pic:spPr>
+                    <a:xfrm>
+                      <a:off x="0" y="0"/>
+                      <a:ext cx="5274310" cy="2752725"/>
+                    </a:xfrm>
+                    <a:prstGeom prst="rect">
+                      <a:avLst/>
+                    </a:prstGeom>
+                  </pic:spPr>
+                </pic:pic>
+              </a:graphicData>
+            </a:graphic>
+          </wp:inline>
+        </w:drawing>
+      </w:r>
+    </w:p>
+    <w:p>
+      <w:pPr>
+        <w:jc w:val="center"/>
+        <w:rPr>
+          <w:rFonts w:hint="eastAsia"/>
+          <w:sz w:val="20"/>
+        </w:rPr>
+      </w:pPr>
+      <w:r>
+        <w:rPr>
+          <w:rFonts w:hint="eastAsia"/>
+          <w:sz w:val="20"/>
+        </w:rPr>
+        <w:t>图</w:t>
+      </w:r>
+      <w:r>
+        <w:rPr>
+          <w:rFonts w:hint="eastAsia"/>
+          <w:sz w:val="20"/>
+        </w:rPr>
+        <w:t xml:space="preserve">1.4 </w:t>
+      </w:r>
+      <w:r>
+        <w:rPr>
+          <w:rFonts w:hint="eastAsia"/>
+          <w:sz w:val="20"/>
+        </w:rPr>
+        <w:t>数据</w:t>
+      </w:r>
+      <w:r>
+        <w:rPr>
+          <w:sz w:val="20"/>
+        </w:rPr>
+        <w:t>使用</w:t>
+      </w:r>
+      <w:proofErr w:type="spellStart"/>
+      <w:r>
+        <w:rPr>
+          <w:rFonts w:hint="eastAsia"/>
+          <w:sz w:val="20"/>
+        </w:rPr>
+        <w:t>M</w:t>
+      </w:r>
+      <w:r>
+        <w:rPr>
+          <w:sz w:val="20"/>
+        </w:rPr>
+        <w:t>atlab</w:t>
+      </w:r>
+      <w:proofErr w:type="spellEnd"/>
+      <w:r>
+        <w:rPr>
+          <w:sz w:val="20"/>
+        </w:rPr>
+        <w:t xml:space="preserve"> </w:t>
+      </w:r>
+      <w:r>
+        <w:rPr>
+          <w:rFonts w:hint="eastAsia"/>
+          <w:sz w:val="20"/>
+        </w:rPr>
+        <w:t>打印</w:t>
+      </w:r>
+      <w:r>
+        <w:rPr>
+          <w:sz w:val="20"/>
+        </w:rPr>
+        <w:t>的结果</w:t>
+      </w:r>
+    </w:p>
+    <w:p>
+      <w:pPr>
+        <w:jc w:val="left"/>
+        <w:rPr>
+          <w:sz w:val="20"/>
+        </w:rPr>
+      </w:pPr>
+      <w:r>
+        <w:rPr>
+          <w:noProof/>
+        </w:rPr>
+        <w:lastRenderedPageBreak/>
+        <w:drawing>
+          <wp:inline distT="0" distB="0" distL="0" distR="0" wp14:anchorId="17486887" wp14:editId="05825244">
+            <wp:extent cx="5274310" cy="2693035"/>
+            <wp:effectExtent l="0" t="0" r="2540" b="0"/>
+            <wp:docPr id="5" name="图片 5"/>
+            <wp:cNvGraphicFramePr>
+              <a:graphicFrameLocks xmlns:a="http://schemas.openxmlformats.org/drawingml/2006/main" noChangeAspect="1"/>
+            </wp:cNvGraphicFramePr>
+            <a:graphic xmlns:a="http://schemas.openxmlformats.org/drawingml/2006/main">
+              <a:graphicData uri="http://schemas.openxmlformats.org/drawingml/2006/picture">
+                <pic:pic xmlns:pic="http://schemas.openxmlformats.org/drawingml/2006/picture">
+                  <pic:nvPicPr>
+                    <pic:cNvPr id="1" name=""/>
+                    <pic:cNvPicPr/>
+                  </pic:nvPicPr>
+                  <pic:blipFill>
+                    <a:blip r:embed="rId8"/>
+                    <a:stretch>
+                      <a:fillRect/>
+                    </a:stretch>
+                  </pic:blipFill>
+                  <pic:spPr>
+                    <a:xfrm>
+                      <a:off x="0" y="0"/>
+                      <a:ext cx="5274310" cy="2693035"/>
+                    </a:xfrm>
+                    <a:prstGeom prst="rect">
+                      <a:avLst/>
+                    </a:prstGeom>
+                  </pic:spPr>
+                </pic:pic>
+              </a:graphicData>
+            </a:graphic>
+          </wp:inline>
+        </w:drawing>
+      </w:r>
+    </w:p>
+    <w:p>
+      <w:pPr>
+        <w:jc w:val="center"/>
+      </w:pPr>
+      <w:r>
+        <w:rPr>
+          <w:rFonts w:hint="eastAsia"/>
+        </w:rPr>
+        <w:t>图</w:t>
+      </w:r>
+      <w:r>
+        <w:rPr>
+          <w:rFonts w:hint="eastAsia"/>
+        </w:rPr>
+        <w:t>1-</w:t>
+      </w:r>
+      <w:r>
+        <w:t xml:space="preserve">5 </w:t>
+      </w:r>
+      <w:r>
+        <w:rPr>
+          <w:rFonts w:hint="eastAsia"/>
+        </w:rPr>
+        <w:t>使用</w:t>
+      </w:r>
+      <w:r>
+        <w:rPr>
+          <w:rFonts w:hint="eastAsia"/>
+        </w:rPr>
+        <w:t>K60</w:t>
+      </w:r>
+      <w:r>
+        <w:rPr>
+          <w:rFonts w:hint="eastAsia"/>
+        </w:rPr>
+        <w:t>获得</w:t>
+      </w:r>
+      <w:r>
+        <w:t>的数据生成的频谱</w:t>
+      </w:r>
+    </w:p>
+    <w:p>
+      <w:pPr>
+        <w:jc w:val="left"/>
+        <w:rPr>
+          <w:sz w:val="20"/>
+        </w:rPr>
+      </w:pPr>
+      <w:r>
+        <w:rPr>
+          <w:rFonts w:hint="eastAsia"/>
+          <w:sz w:val="20"/>
+        </w:rPr>
+        <w:t>上图</w:t>
+      </w:r>
+      <w:r>
+        <w:rPr>
+          <w:sz w:val="20"/>
+        </w:rPr>
+        <w:t>显示</w:t>
+      </w:r>
+      <w:r>
+        <w:rPr>
+          <w:rFonts w:hint="eastAsia"/>
+          <w:sz w:val="20"/>
+        </w:rPr>
+        <w:t>K60</w:t>
+      </w:r>
+      <w:r>
+        <w:rPr>
+          <w:rFonts w:hint="eastAsia"/>
+          <w:sz w:val="20"/>
+        </w:rPr>
+        <w:t>可以</w:t>
+      </w:r>
+      <w:r>
+        <w:rPr>
+          <w:sz w:val="20"/>
+        </w:rPr>
+        <w:t>准确计算个次谐波的谐波电压</w:t>
+      </w:r>
+      <w:r>
+        <w:rPr>
+          <w:rFonts w:hint="eastAsia"/>
+          <w:sz w:val="20"/>
+        </w:rPr>
+        <w:t>（打印</w:t>
+      </w:r>
+      <w:r>
+        <w:rPr>
+          <w:sz w:val="20"/>
+        </w:rPr>
+        <w:t>的数据</w:t>
+      </w:r>
+      <w:r>
+        <w:rPr>
+          <w:rFonts w:hint="eastAsia"/>
+          <w:sz w:val="20"/>
+        </w:rPr>
+        <w:t>X</w:t>
+      </w:r>
+      <w:proofErr w:type="gramStart"/>
+      <w:r>
+        <w:rPr>
+          <w:rFonts w:hint="eastAsia"/>
+          <w:sz w:val="20"/>
+        </w:rPr>
+        <w:t>轴</w:t>
+      </w:r>
+      <w:r>
+        <w:rPr>
+          <w:sz w:val="20"/>
+        </w:rPr>
+        <w:t>显示</w:t>
+      </w:r>
+      <w:proofErr w:type="gramEnd"/>
+      <w:r>
+        <w:rPr>
+          <w:sz w:val="20"/>
+        </w:rPr>
+        <w:t>的时候偏移了一个</w:t>
+      </w:r>
+      <w:r>
+        <w:rPr>
+          <w:rFonts w:hint="eastAsia"/>
+          <w:sz w:val="20"/>
+        </w:rPr>
+        <w:t>，</w:t>
+      </w:r>
+      <w:r>
+        <w:rPr>
+          <w:sz w:val="20"/>
+        </w:rPr>
+        <w:t>是</w:t>
+      </w:r>
+      <w:proofErr w:type="spellStart"/>
+      <w:r>
+        <w:rPr>
+          <w:rFonts w:hint="eastAsia"/>
+          <w:sz w:val="20"/>
+        </w:rPr>
+        <w:t>M</w:t>
+      </w:r>
+      <w:r>
+        <w:rPr>
+          <w:sz w:val="20"/>
+        </w:rPr>
+        <w:t>atlab</w:t>
+      </w:r>
+      <w:proofErr w:type="spellEnd"/>
+      <w:r>
+        <w:rPr>
+          <w:rFonts w:hint="eastAsia"/>
+          <w:sz w:val="20"/>
+        </w:rPr>
+        <w:t>编程</w:t>
+      </w:r>
+      <w:r>
+        <w:rPr>
+          <w:sz w:val="20"/>
+        </w:rPr>
+        <w:t>的问题，这里忽略即可</w:t>
+      </w:r>
+      <w:r>
+        <w:rPr>
+          <w:sz w:val="20"/>
+        </w:rPr>
+        <w:t>）</w:t>
+      </w:r>
+    </w:p>
+    <w:p>
+      <w:pPr>
+        <w:jc w:val="left"/>
+        <w:rPr>
+          <w:sz w:val="20"/>
+        </w:rPr>
+      </w:pPr>
+      <w:r>
+        <w:rPr>
+          <w:rFonts w:hint="eastAsia"/>
+          <w:sz w:val="20"/>
+        </w:rPr>
+        <w:t>如下</w:t>
+      </w:r>
+      <w:r>
+        <w:rPr>
+          <w:sz w:val="20"/>
+        </w:rPr>
+        <w:t>是计算结果：</w:t>
+      </w:r>
+    </w:p>
+    <w:p>
+      <w:pPr>
+        <w:jc w:val="left"/>
+        <w:rPr>
+          <w:sz w:val="20"/>
+        </w:rPr>
+      </w:pPr>
+    </w:p>
+    <w:p>
+      <w:pPr>
+        <w:jc w:val="left"/>
+        <w:rPr>
+          <w:sz w:val="20"/>
+        </w:rPr>
+      </w:pPr>
+      <w:r>
+        <w:rPr>
+          <w:sz w:val="20"/>
+        </w:rPr>
+        <w:t xml:space="preserve">Y = </w:t>
+      </w:r>
+      <w:proofErr w:type="gramStart"/>
+      <w:r>
+        <w:rPr>
+          <w:sz w:val="20"/>
+        </w:rPr>
+        <w:t>[ 0.000006</w:t>
+      </w:r>
+      <w:proofErr w:type="gramEnd"/>
+      <w:r>
+        <w:rPr>
+          <w:sz w:val="20"/>
+        </w:rPr>
+        <w:t xml:space="preserve"> </w:t>
+      </w:r>
+      <w:r>
+        <w:rPr>
+          <w:b/>
+          <w:sz w:val="20"/>
+        </w:rPr>
+        <w:t>1.250001</w:t>
+      </w:r>
+      <w:r>
+        <w:rPr>
+          <w:sz w:val="20"/>
+        </w:rPr>
+        <w:t xml:space="preserve"> </w:t>
+      </w:r>
+      <w:r>
+        <w:rPr>
+          <w:b/>
+          <w:sz w:val="20"/>
+        </w:rPr>
+        <w:t>0.500003 0.250020</w:t>
+      </w:r>
+      <w:r>
+        <w:rPr>
+          <w:sz w:val="20"/>
+        </w:rPr>
+        <w:t xml:space="preserve"> </w:t>
+      </w:r>
+      <w:r>
+        <w:rPr>
+          <w:b/>
+          <w:sz w:val="20"/>
+        </w:rPr>
+        <w:t>0.125004</w:t>
+      </w:r>
+      <w:r>
+        <w:rPr>
+          <w:sz w:val="20"/>
+        </w:rPr>
+        <w:t xml:space="preserve"> 0.000015 0.000006 0.000008 0.000006 0.000010 0.000004 0.000021 0.000006 0.000009 0.000008 0.000005 0.000006 0.000005 0.000008 0.000009 0.000006 0.000021 0.000004 0.000010 0.000006 0.000008 0.000006 0.000015</w:t>
+      </w:r>
+      <w:r>
+        <w:rPr>
+          <w:color w:val="FF0000"/>
+          <w:sz w:val="20"/>
+        </w:rPr>
+        <w:t xml:space="preserve"> 0.125004 0.250020 0.500003</w:t>
+      </w:r>
+      <w:r>
+        <w:rPr>
+          <w:sz w:val="20"/>
+        </w:rPr>
+        <w:t xml:space="preserve"> </w:t>
+      </w:r>
+      <w:r>
+        <w:rPr>
+          <w:color w:val="FF0000"/>
+          <w:sz w:val="20"/>
+        </w:rPr>
+        <w:t>1.250001</w:t>
+      </w:r>
+      <w:r>
+        <w:rPr>
+          <w:sz w:val="20"/>
+        </w:rPr>
+        <w:t xml:space="preserve"> ]</w:t>
+      </w:r>
+    </w:p>
+    <w:p>
+      <w:pPr>
+        <w:jc w:val="left"/>
+        <w:rPr>
+          <w:sz w:val="20"/>
+        </w:rPr>
+      </w:pPr>
+      <w:r>
+        <w:rPr>
+          <w:rFonts w:hint="eastAsia"/>
+          <w:sz w:val="20"/>
+        </w:rPr>
+        <w:t>这里</w:t>
+      </w:r>
+      <w:r>
+        <w:rPr>
+          <w:sz w:val="20"/>
+        </w:rPr>
+        <w:t>再来看一下公式：</w:t>
+      </w:r>
+    </w:p>
+    <w:p>
+      <w:pPr>
+        <w:jc w:val="left"/>
+        <w:rPr>
+          <w:sz w:val="20"/>
+        </w:rPr>
+      </w:pPr>
+      <w:r>
+        <w:rPr>
+          <w:sz w:val="20"/>
+        </w:rPr>
+        <w:t xml:space="preserve">y = </w:t>
+      </w:r>
+      <w:r>
+        <w:rPr>
+          <w:color w:val="FF0000"/>
+          <w:sz w:val="20"/>
+        </w:rPr>
+        <w:t>1.25</w:t>
+      </w:r>
+      <w:r>
+        <w:rPr>
+          <w:sz w:val="20"/>
+        </w:rPr>
+        <w:t>*</w:t>
+      </w:r>
+      <w:proofErr w:type="gramStart"/>
+      <w:r>
+        <w:rPr>
+          <w:sz w:val="20"/>
+        </w:rPr>
+        <w:t>sin(</w:t>
+      </w:r>
+      <w:proofErr w:type="gramEnd"/>
+      <w:r>
+        <w:rPr>
+          <w:sz w:val="20"/>
+        </w:rPr>
+        <w:t>2*pi*50*t)+</w:t>
+      </w:r>
+      <w:r>
+        <w:rPr>
+          <w:color w:val="FF0000"/>
+          <w:sz w:val="20"/>
+        </w:rPr>
+        <w:t>0.5</w:t>
+      </w:r>
+      <w:r>
+        <w:rPr>
+          <w:sz w:val="20"/>
+        </w:rPr>
+        <w:t>*sin(2*pi*100*t+pi)+</w:t>
+      </w:r>
+      <w:r>
+        <w:rPr>
+          <w:color w:val="FF0000"/>
+          <w:sz w:val="20"/>
+        </w:rPr>
+        <w:t>0.25</w:t>
+      </w:r>
+      <w:r>
+        <w:rPr>
+          <w:sz w:val="20"/>
+        </w:rPr>
+        <w:t>*sin(2*pi*150*t+1.5*pi)+</w:t>
+      </w:r>
+      <w:r>
+        <w:rPr>
+          <w:color w:val="FF0000"/>
+          <w:sz w:val="20"/>
+        </w:rPr>
+        <w:t>0.125</w:t>
+      </w:r>
+      <w:r>
+        <w:rPr>
+          <w:sz w:val="20"/>
+        </w:rPr>
+        <w:t>*sin(2*pi*200*t);</w:t>
+      </w:r>
+    </w:p>
+    <w:p>
+      <w:pPr>
+        <w:jc w:val="left"/>
+        <w:rPr>
+          <w:rFonts w:hint="eastAsia"/>
+          <w:sz w:val="20"/>
+        </w:rPr>
+      </w:pPr>
+    </w:p>
+    <w:p>
+      <w:pPr>
+        <w:jc w:val="left"/>
+        <w:rPr>
+          <w:rFonts w:hint="eastAsia"/>
+          <w:sz w:val="20"/>
+        </w:rPr>
+      </w:pPr>
+      <w:r>
+        <w:rPr>
+          <w:rFonts w:hint="eastAsia"/>
+          <w:sz w:val="20"/>
+        </w:rPr>
+        <w:t>从</w:t>
+      </w:r>
+      <w:r>
+        <w:rPr>
+          <w:sz w:val="20"/>
+        </w:rPr>
+        <w:t>上面的数据可以看到</w:t>
+      </w:r>
+      <w:r>
+        <w:rPr>
+          <w:rFonts w:hint="eastAsia"/>
+          <w:sz w:val="20"/>
+        </w:rPr>
+        <w:t xml:space="preserve"> </w:t>
+      </w:r>
+      <w:r>
+        <w:rPr>
+          <w:rFonts w:hint="eastAsia"/>
+          <w:sz w:val="20"/>
+        </w:rPr>
+        <w:t>其中</w:t>
+      </w:r>
+      <w:r>
+        <w:rPr>
+          <w:rFonts w:hint="eastAsia"/>
+          <w:sz w:val="20"/>
+        </w:rPr>
+        <w:t>50</w:t>
+      </w:r>
+      <w:r>
+        <w:rPr>
+          <w:sz w:val="20"/>
+        </w:rPr>
+        <w:t>Hz</w:t>
+      </w:r>
+      <w:r>
+        <w:rPr>
+          <w:sz w:val="20"/>
+        </w:rPr>
+        <w:t>主</w:t>
+      </w:r>
+      <w:r>
+        <w:rPr>
+          <w:rFonts w:hint="eastAsia"/>
+          <w:sz w:val="20"/>
+        </w:rPr>
+        <w:t>波</w:t>
+      </w:r>
+      <w:r>
+        <w:rPr>
+          <w:sz w:val="20"/>
+        </w:rPr>
+        <w:t>的电压计算结果为</w:t>
+      </w:r>
+      <w:r>
+        <w:rPr>
+          <w:rFonts w:hint="eastAsia"/>
+          <w:sz w:val="20"/>
+        </w:rPr>
+        <w:t xml:space="preserve">1.250001 </w:t>
+      </w:r>
+      <w:r>
+        <w:rPr>
+          <w:rFonts w:hint="eastAsia"/>
+          <w:sz w:val="20"/>
+        </w:rPr>
+        <w:t>与</w:t>
+      </w:r>
+      <w:r>
+        <w:rPr>
+          <w:sz w:val="20"/>
+        </w:rPr>
+        <w:t>实际给定的</w:t>
+      </w:r>
+      <w:r>
+        <w:rPr>
+          <w:rFonts w:hint="eastAsia"/>
+          <w:sz w:val="20"/>
+        </w:rPr>
+        <w:t>1.25</w:t>
+      </w:r>
+      <w:r>
+        <w:rPr>
+          <w:rFonts w:hint="eastAsia"/>
+          <w:sz w:val="20"/>
+        </w:rPr>
+        <w:t>完全</w:t>
+      </w:r>
+      <w:r>
+        <w:rPr>
+          <w:sz w:val="20"/>
+        </w:rPr>
+        <w:t>一致</w:t>
+      </w:r>
+      <w:r>
+        <w:rPr>
+          <w:rFonts w:hint="eastAsia"/>
+          <w:sz w:val="20"/>
+        </w:rPr>
+        <w:t xml:space="preserve"> 100</w:t>
+      </w:r>
+      <w:r>
+        <w:rPr>
+          <w:sz w:val="20"/>
+        </w:rPr>
+        <w:t xml:space="preserve">Hz </w:t>
+      </w:r>
+      <w:r>
+        <w:rPr>
+          <w:rFonts w:hint="eastAsia"/>
+          <w:sz w:val="20"/>
+        </w:rPr>
+        <w:t>一次</w:t>
+      </w:r>
+      <w:r>
+        <w:rPr>
+          <w:sz w:val="20"/>
+        </w:rPr>
+        <w:t>谐波的峰值</w:t>
+      </w:r>
+      <w:r>
+        <w:rPr>
+          <w:rFonts w:hint="eastAsia"/>
+          <w:sz w:val="20"/>
+        </w:rPr>
+        <w:t>0.5</w:t>
+      </w:r>
+      <w:r>
+        <w:rPr>
+          <w:rFonts w:hint="eastAsia"/>
+          <w:sz w:val="20"/>
+        </w:rPr>
+        <w:t>和</w:t>
+      </w:r>
+      <w:r>
+        <w:rPr>
+          <w:sz w:val="20"/>
+        </w:rPr>
+        <w:t>计算结果</w:t>
+      </w:r>
+      <w:r>
+        <w:rPr>
+          <w:rFonts w:hint="eastAsia"/>
+          <w:sz w:val="20"/>
+        </w:rPr>
+        <w:t>0.500003</w:t>
+      </w:r>
+      <w:r>
+        <w:rPr>
+          <w:rFonts w:hint="eastAsia"/>
+          <w:sz w:val="20"/>
+        </w:rPr>
+        <w:t>也</w:t>
+      </w:r>
+      <w:r>
+        <w:rPr>
+          <w:sz w:val="20"/>
+        </w:rPr>
+        <w:t>完全一致，这说明计算过程是完全正确的</w:t>
+      </w:r>
+      <w:r>
+        <w:rPr>
+          <w:rFonts w:hint="eastAsia"/>
+          <w:sz w:val="20"/>
+        </w:rPr>
+        <w:t>。</w:t>
+      </w:r>
+      <w:r>
+        <w:rPr>
+          <w:sz w:val="20"/>
+        </w:rPr>
+        <w:t>（</w:t>
+      </w:r>
+      <w:r>
+        <w:rPr>
+          <w:rFonts w:hint="eastAsia"/>
+          <w:sz w:val="20"/>
+        </w:rPr>
+        <w:t>这里</w:t>
+      </w:r>
+      <w:r>
+        <w:rPr>
+          <w:sz w:val="20"/>
+        </w:rPr>
+        <w:t>手工加入谐波的原因是实际产生的波形数据都是理论值，不会产生</w:t>
+      </w:r>
+      <w:r>
+        <w:rPr>
+          <w:rFonts w:hint="eastAsia"/>
+          <w:sz w:val="20"/>
+        </w:rPr>
+        <w:t>计算</w:t>
+      </w:r>
+      <w:r>
+        <w:rPr>
+          <w:sz w:val="20"/>
+        </w:rPr>
+        <w:t>谐波</w:t>
+      </w:r>
+      <w:r>
+        <w:rPr>
+          <w:rFonts w:hint="eastAsia"/>
+          <w:sz w:val="20"/>
+        </w:rPr>
+        <w:t>（幅值</w:t>
+      </w:r>
+      <w:r>
+        <w:rPr>
+          <w:sz w:val="20"/>
+        </w:rPr>
+        <w:t>很低很低）</w:t>
+      </w:r>
+      <w:r>
+        <w:rPr>
+          <w:rFonts w:hint="eastAsia"/>
+          <w:sz w:val="20"/>
+        </w:rPr>
+        <w:t>故</w:t>
+      </w:r>
+      <w:r>
+        <w:rPr>
+          <w:sz w:val="20"/>
+        </w:rPr>
+        <w:t>手工加入谐波和一个相位差</w:t>
+      </w:r>
+      <w:r>
+        <w:rPr>
+          <w:rFonts w:hint="eastAsia"/>
+          <w:sz w:val="20"/>
+        </w:rPr>
+        <w:t>），</w:t>
+      </w:r>
+      <w:r>
+        <w:rPr>
+          <w:sz w:val="20"/>
+        </w:rPr>
+        <w:t>同样</w:t>
+      </w:r>
+      <w:r>
+        <w:rPr>
+          <w:rFonts w:hint="eastAsia"/>
+          <w:sz w:val="20"/>
+        </w:rPr>
+        <w:t>FFT</w:t>
+      </w:r>
+      <w:r>
+        <w:rPr>
+          <w:rFonts w:hint="eastAsia"/>
+          <w:sz w:val="20"/>
+        </w:rPr>
+        <w:t>计算</w:t>
+      </w:r>
+      <w:r>
+        <w:rPr>
+          <w:sz w:val="20"/>
+        </w:rPr>
+        <w:t>结果是关于</w:t>
+      </w:r>
+      <w:r>
+        <w:rPr>
+          <w:rFonts w:hint="eastAsia"/>
+          <w:sz w:val="20"/>
+        </w:rPr>
+        <w:t>fs</w:t>
+      </w:r>
+      <w:r>
+        <w:rPr>
+          <w:sz w:val="20"/>
+        </w:rPr>
+        <w:t>/</w:t>
+      </w:r>
+      <w:r>
+        <w:rPr>
+          <w:rFonts w:hint="eastAsia"/>
+          <w:sz w:val="20"/>
+        </w:rPr>
+        <w:t>2</w:t>
+      </w:r>
+      <w:r>
+        <w:rPr>
+          <w:rFonts w:hint="eastAsia"/>
+          <w:sz w:val="20"/>
+        </w:rPr>
+        <w:t>（采样率</w:t>
+      </w:r>
+      <w:r>
+        <w:rPr>
+          <w:sz w:val="20"/>
+        </w:rPr>
+        <w:t>的</w:t>
+      </w:r>
+      <w:r>
+        <w:rPr>
+          <w:rFonts w:hint="eastAsia"/>
+          <w:sz w:val="20"/>
+        </w:rPr>
+        <w:t>0.5</w:t>
+      </w:r>
+      <w:r>
+        <w:rPr>
+          <w:rFonts w:hint="eastAsia"/>
+          <w:sz w:val="20"/>
+        </w:rPr>
+        <w:t>处</w:t>
+      </w:r>
+      <w:r>
+        <w:rPr>
+          <w:sz w:val="20"/>
+        </w:rPr>
+        <w:t>）</w:t>
+      </w:r>
+      <w:r>
+        <w:rPr>
+          <w:rFonts w:hint="eastAsia"/>
+          <w:sz w:val="20"/>
+        </w:rPr>
+        <w:t>对称</w:t>
+      </w:r>
+      <w:r>
+        <w:rPr>
+          <w:sz w:val="20"/>
+        </w:rPr>
+        <w:t>的，那么后面的映像频率得到的结果也和前面完全一致，故这次试验证明了使用</w:t>
+      </w:r>
+      <w:r>
+        <w:rPr>
+          <w:rFonts w:hint="eastAsia"/>
+          <w:sz w:val="20"/>
+        </w:rPr>
+        <w:t>CMSIS</w:t>
+      </w:r>
+      <w:r>
+        <w:rPr>
+          <w:rFonts w:hint="eastAsia"/>
+          <w:sz w:val="20"/>
+        </w:rPr>
+        <w:t>的</w:t>
+      </w:r>
+      <w:r>
+        <w:rPr>
+          <w:rFonts w:hint="eastAsia"/>
+          <w:sz w:val="20"/>
+        </w:rPr>
+        <w:t>FFT</w:t>
+      </w:r>
+      <w:r>
+        <w:rPr>
+          <w:rFonts w:hint="eastAsia"/>
+          <w:sz w:val="20"/>
+        </w:rPr>
+        <w:t>固件</w:t>
+      </w:r>
+      <w:proofErr w:type="gramStart"/>
+      <w:r>
+        <w:rPr>
+          <w:rFonts w:hint="eastAsia"/>
+          <w:sz w:val="20"/>
+        </w:rPr>
+        <w:t>库</w:t>
+      </w:r>
+      <w:r>
+        <w:rPr>
+          <w:sz w:val="20"/>
+        </w:rPr>
+        <w:t>实现</w:t>
+      </w:r>
+      <w:proofErr w:type="gramEnd"/>
+      <w:r>
+        <w:rPr>
+          <w:sz w:val="20"/>
+        </w:rPr>
+        <w:t>运算是完全没有任何问题的。</w:t>
+      </w:r>
       <w:bookmarkStart w:id="0" w:name="_GoBack"/>
       <w:bookmarkEnd w:id="0"/>
     </w:p>

</xml_diff>